<commit_message>
more self evaluation updates
</commit_message>
<xml_diff>
--- a/POE/Documents/Self Evaluation.docx
+++ b/POE/Documents/Self Evaluation.docx
@@ -7,11 +7,9 @@
         <w:pStyle w:val="Title"/>
         <w:jc w:val="center"/>
       </w:pPr>
-      <w:proofErr w:type="spellStart"/>
-      <w:r>
-        <w:t>Self Evaluation</w:t>
-      </w:r>
-      <w:proofErr w:type="spellEnd"/>
+      <w:r>
+        <w:t>Self-Evaluation</w:t>
+      </w:r>
     </w:p>
     <w:p>
       <w:r>
@@ -70,26 +68,22 @@
       <w:r>
         <w:t xml:space="preserve">. During this time I also discovered how useful breakpoints can be during debugging, </w:t>
       </w:r>
-      <w:proofErr w:type="spellStart"/>
-      <w:r>
-        <w:t>eg</w:t>
-      </w:r>
-      <w:proofErr w:type="spellEnd"/>
+      <w:r>
+        <w:t>e.g.</w:t>
+      </w:r>
       <w:r>
         <w:t xml:space="preserve"> while preparing my assignment I was filling out the user details into an array list but there were no values entering it, so I used a breakpoint and went through step by step to find that I had an error in my object creation, without breakpoints I may have never looked at that piece of code because I assumed it was correct and there were no syntax errors.</w:t>
       </w:r>
     </w:p>
     <w:p>
       <w:r>
-        <w:t xml:space="preserve">I struggled a lot with database linking. I was not used to the code but familiar with the wizard, at first my only problem was to figure out the code needed to do the database linking because I could not use the wizard due to the assignment restrictions. After </w:t>
-      </w:r>
-      <w:proofErr w:type="spellStart"/>
-      <w:r>
-        <w:t>abit</w:t>
-      </w:r>
-      <w:proofErr w:type="spellEnd"/>
-      <w:r>
-        <w:t xml:space="preserve"> of reading I figured it out but I had no idea how to get the databases connection string, so I used the wizard and fount that I could locate it there and copy it over. After a while of coding the assignment the database opening reading and writing became easy and very familiar.</w:t>
+        <w:t>I struggled a lot with database linking. I was not used to the code but familiar with the wizard, at first my only problem was to figure out the code needed to do the database linking because I could not use the wizard due to the assignment restrictions. After a</w:t>
+      </w:r>
+      <w:r>
+        <w:t xml:space="preserve"> </w:t>
+      </w:r>
+      <w:r>
+        <w:t>bit of reading I figured it out but I had no idea how to get the databases connection string, so I used the wizard and fount that I could locate it there and copy it over. After a while of coding the assignment the database opening reading and writing became easy and very familiar.</w:t>
       </w:r>
     </w:p>
     <w:p>
@@ -97,38 +91,88 @@
         <w:t xml:space="preserve">One of my biggest issues at the beginning of the year was time management, I didn’t manage my time for my first assignment very well and ended up at a dead end a week before due date so the program suffered by me rushing through. By the time the second assignment came I was much better prepared in terms of my time management, and I did class diagrams and </w:t>
       </w:r>
       <w:r>
-        <w:t xml:space="preserve">pseudo code for the events. I found that by having an outline of my program in front of me that had no actual code but </w:t>
+        <w:t xml:space="preserve">pseudo code for the events. I found that by having an outline of my program in front of me that had no actual code but had direction and order made coding the project much easier and less </w:t>
+      </w:r>
+      <w:r>
+        <w:t xml:space="preserve">confusing now understand </w:t>
       </w:r>
       <w:r>
         <w:lastRenderedPageBreak/>
-        <w:t xml:space="preserve">had direction and order made coding the project much easier and less </w:t>
-      </w:r>
-      <w:proofErr w:type="gramStart"/>
-      <w:r>
-        <w:t>confusing</w:t>
-      </w:r>
-      <w:r>
-        <w:t xml:space="preserve"> </w:t>
+        <w:t>that the biggest part of any program is the design phase, changes can be made instantly and easily before implementing any code and all final decisions can be made which can save a lot of hassle</w:t>
       </w:r>
       <w:r>
         <w:t>.</w:t>
       </w:r>
-      <w:proofErr w:type="gramEnd"/>
-      <w:r>
-        <w:t xml:space="preserve"> </w:t>
-      </w:r>
-      <w:proofErr w:type="gramStart"/>
-      <w:r>
-        <w:t>having</w:t>
-      </w:r>
-      <w:proofErr w:type="gramEnd"/>
-      <w:r>
-        <w:t xml:space="preserve"> a guideline is always on my priority list since then because I now know how much help it can be.</w:t>
+    </w:p>
+    <w:p>
+      <w:r>
+        <w:t>During the year after the first semester I was getting discouraged that I didn’t want to be a programmer, I thought maybe I lacked the interest or the capability of doing so. After a discussion with my lecturer it was put to my attention that it is not a lack of interest with programming but a lack of interest with the work that was given. After the second semester had started  I had found all that he said to be true, the</w:t>
+      </w:r>
+      <w:r>
+        <w:t xml:space="preserve"> assignments give</w:t>
+      </w:r>
+      <w:r>
+        <w:t>n to us in semester 2 were amazing and fun to program, because all of them required the student (me in this case) to design a program that just had to have a speci</w:t>
+      </w:r>
+      <w:r>
+        <w:t xml:space="preserve">fic function e.g. assignment 2 asked me to make a program that used databases and allowed me to add, remove, edit and show reports, the rest was up to me, I got to create a program that did what I wanted it to do in my case I designed a program that kept player data of a game that I play competitively (StarCraft 2) and coding and designing the interface was fun because it was what I wanted to do. More recently I’ve been working with an </w:t>
+      </w:r>
+      <w:proofErr w:type="spellStart"/>
+      <w:r>
+        <w:t>arduino</w:t>
+      </w:r>
+      <w:proofErr w:type="spellEnd"/>
+      <w:r>
+        <w:t xml:space="preserve"> and it is an indescribable feeling you get when you write code that you want to and you have the drive for and it works.</w:t>
+      </w:r>
+    </w:p>
+    <w:p>
+      <w:r>
+        <w:t xml:space="preserve">My skills with the interface design is getting better, first semester my designs weren’t very appealing or user-friendly. The subject Human Computer Interaction (HCI) really helped me with conceptualising design by teaching me the different types of interactions in depth which also has broadened my ideas for after leaving college, by introducing me to different design concepts and techniques and different ways to test my projects I have learned how to better my programs interfaces and user friendliness, for example on my assignment 3 I used the natural setting evaluation technique by setting up a few questions and guidelines to follow while the participant interacted with the program, I noted some of her actions and faults in the program </w:t>
+      </w:r>
+      <w:proofErr w:type="spellStart"/>
+      <w:r>
+        <w:t>eg</w:t>
+      </w:r>
+      <w:proofErr w:type="spellEnd"/>
+      <w:r>
+        <w:t xml:space="preserve"> there was a reports dropdown that you would select and then choose a report but the buttons above didn’t really let the user know that they needed to be filled in and the mistake was made that she didn’t fill them in, so I rectified that and a few other design issues that made the program a lot easier to use.</w:t>
+      </w:r>
+    </w:p>
+    <w:p>
+      <w:r>
+        <w:t xml:space="preserve">One thing I want to note about software development </w:t>
+      </w:r>
+      <w:r>
+        <w:t xml:space="preserve">that I’ve learnt, it completely changed the way I think about almost all the decisions I make even while not programming, </w:t>
+      </w:r>
+      <w:proofErr w:type="spellStart"/>
+      <w:r>
+        <w:t>its</w:t>
+      </w:r>
+      <w:proofErr w:type="spellEnd"/>
+      <w:r>
+        <w:t xml:space="preserve"> as if </w:t>
+      </w:r>
+      <w:proofErr w:type="spellStart"/>
+      <w:r>
+        <w:t>im</w:t>
+      </w:r>
+      <w:proofErr w:type="spellEnd"/>
+      <w:r>
+        <w:t xml:space="preserve"> coding my decisions I think about what the situation is and</w:t>
+      </w:r>
+      <w:r>
+        <w:t xml:space="preserve"> think of either result and when you think about it like that programming makes perfect sense</w:t>
+      </w:r>
+    </w:p>
+    <w:p>
+      <w:r>
+        <w:t>Earlier in the year I had a big problem with all my formatting I didn’t have correct tabs and indenting, during assignment 1 it got to a really bad point and I had to start over, luckily it was in the early stages but after I restarted I focused a lot on my tabbing and spacing, it took a little bit longer just to get used to it but after I had finished it was much easier to proof read and spot errors. I realise how important it is to tab and space properly and it’s become like second nature to tab correctly.</w:t>
       </w:r>
       <w:bookmarkStart w:id="0" w:name="_GoBack"/>
       <w:bookmarkEnd w:id="0"/>
     </w:p>
-    <w:p/>
     <w:sectPr>
       <w:pgSz w:w="11906" w:h="16838"/>
       <w:pgMar w:top="1440" w:right="1440" w:bottom="1440" w:left="1440" w:header="708" w:footer="708" w:gutter="0"/>

</xml_diff>

<commit_message>
sotry boards up and running
</commit_message>
<xml_diff>
--- a/POE/Documents/Self Evaluation.docx
+++ b/POE/Documents/Self Evaluation.docx
@@ -170,8 +170,29 @@
       <w:r>
         <w:t>Earlier in the year I had a big problem with all my formatting I didn’t have correct tabs and indenting, during assignment 1 it got to a really bad point and I had to start over, luckily it was in the early stages but after I restarted I focused a lot on my tabbing and spacing, it took a little bit longer just to get used to it but after I had finished it was much easier to proof read and spot errors. I realise how important it is to tab and space properly and it’s become like second nature to tab correctly.</w:t>
       </w:r>
+    </w:p>
+    <w:p>
+      <w:r>
+        <w:t xml:space="preserve">As a whole this year has been the best so far and I feel I learnt the most this year, through all experiences I’ve had, during HCI designing interfaces, in WIL I’ve learnt how to work together in a group and to coordinate with other people working on the same project.  A lot of tricks and little helpful tools with code e.g. making get </w:t>
+      </w:r>
+      <w:proofErr w:type="gramStart"/>
+      <w:r>
+        <w:t>sets</w:t>
+      </w:r>
+      <w:proofErr w:type="gramEnd"/>
+      <w:r>
+        <w:t xml:space="preserve"> by encapsulating fields. And everything I’ve</w:t>
+      </w:r>
       <w:bookmarkStart w:id="0" w:name="_GoBack"/>
       <w:bookmarkEnd w:id="0"/>
+      <w:r>
+        <w:t xml:space="preserve"> learnt so far this year will be used during my holiday while I play around with my </w:t>
+      </w:r>
+      <w:proofErr w:type="spellStart"/>
+      <w:r>
+        <w:t>arduino</w:t>
+      </w:r>
+      <w:proofErr w:type="spellEnd"/>
     </w:p>
     <w:sectPr>
       <w:pgSz w:w="11906" w:h="16838"/>

</xml_diff>